<commit_message>
Alteração do código/Relatório quase pronto
</commit_message>
<xml_diff>
--- a/RelatorioFinalLLM.docx
+++ b/RelatorioFinalLLM.docx
@@ -7,7 +7,7 @@
         <w:pStyle w:val="PargrafodaLista"/>
         <w:numPr>
           <w:ilvl w:val="0"/>
-          <w:numId w:val="2"/>
+          <w:numId w:val="1"/>
         </w:numPr>
         <w:rPr>
           <w:rFonts w:ascii="Arial" w:hAnsi="Arial" w:cs="Arial"/>
@@ -42,23 +42,7 @@
           <w:sz w:val="24"/>
           <w:szCs w:val="24"/>
         </w:rPr>
-        <w:t xml:space="preserve">Durante a disciplina de </w:t>
-      </w:r>
-      <w:r>
-        <w:rPr>
-          <w:rFonts w:ascii="Arial" w:hAnsi="Arial" w:cs="Arial"/>
-          <w:sz w:val="24"/>
-          <w:szCs w:val="24"/>
-        </w:rPr>
-        <w:t>Laboratório de Linguagem de Montagem</w:t>
-      </w:r>
-      <w:r>
-        <w:rPr>
-          <w:rFonts w:ascii="Arial" w:hAnsi="Arial" w:cs="Arial"/>
-          <w:sz w:val="24"/>
-          <w:szCs w:val="24"/>
-        </w:rPr>
-        <w:t xml:space="preserve">, compreendemos as vantagens e a importância de utilizar </w:t>
+        <w:t xml:space="preserve">Durante a disciplina de Laboratório de Linguagem de Montagem, compreendemos as vantagens e a importância de utilizar </w:t>
       </w:r>
       <w:proofErr w:type="spellStart"/>
       <w:r>
@@ -76,7 +60,15 @@
           <w:sz w:val="24"/>
           <w:szCs w:val="24"/>
         </w:rPr>
-        <w:t xml:space="preserve"> no desenvolvimento de projetos. Dentre uma série de pontos, podemos destacar a alta eficiência combinada com o baixo custo de memória que um programa trabalhado com esta linguagem possui (quando comparado a linguagens de alto nível), além da possibilidade de conversar diretamente com o processador, sem intermédios. Tudo isso faz com que o </w:t>
+        <w:t xml:space="preserve"> no desenvolvimento de projetos. Dentre uma série de pontos, podemos destacar a alta eficiência combinada com o baixo </w:t>
+      </w:r>
+      <w:r>
+        <w:rPr>
+          <w:rFonts w:ascii="Arial" w:hAnsi="Arial" w:cs="Arial"/>
+          <w:sz w:val="24"/>
+          <w:szCs w:val="24"/>
+        </w:rPr>
+        <w:t xml:space="preserve">custo de memória que um programa trabalhado com esta linguagem possui (quando comparado a linguagens de alto nível), além da possibilidade de conversar diretamente com o processador, sem intermédios. Tudo isso faz com que o </w:t>
       </w:r>
       <w:proofErr w:type="spellStart"/>
       <w:r>
@@ -94,7 +86,15 @@
           <w:sz w:val="24"/>
           <w:szCs w:val="24"/>
         </w:rPr>
-        <w:t>, embora seja uma linguagem pouco intuitiva, necessite ser conhecida por todo programador.</w:t>
+        <w:t>, embora seja uma lingua</w:t>
+      </w:r>
+      <w:r>
+        <w:rPr>
+          <w:rFonts w:ascii="Arial" w:hAnsi="Arial" w:cs="Arial"/>
+          <w:sz w:val="24"/>
+          <w:szCs w:val="24"/>
+        </w:rPr>
+        <w:t>gem pouco intuitiva, necessite ser conhecida por todo programador.</w:t>
       </w:r>
     </w:p>
     <w:p>
@@ -102,7 +102,7 @@
         <w:pStyle w:val="PargrafodaLista"/>
         <w:numPr>
           <w:ilvl w:val="0"/>
-          <w:numId w:val="2"/>
+          <w:numId w:val="1"/>
         </w:numPr>
         <w:spacing w:line="360" w:lineRule="auto"/>
         <w:rPr>
@@ -157,15 +157,25 @@
           <w:sz w:val="24"/>
           <w:szCs w:val="24"/>
         </w:rPr>
-        <w:t xml:space="preserve"> um programa </w:t>
-      </w:r>
-      <w:r>
-        <w:rPr>
-          <w:rFonts w:ascii="Arial" w:hAnsi="Arial" w:cs="Arial"/>
-          <w:sz w:val="24"/>
-          <w:szCs w:val="24"/>
-        </w:rPr>
-        <w:t>simulando um editor de texto. O usuário deverá passar como parâmetro um arquivo “.</w:t>
+        <w:t xml:space="preserve"> um programa simulando um editor de texto. </w:t>
+      </w:r>
+      <w:proofErr w:type="gramStart"/>
+      <w:r>
+        <w:rPr>
+          <w:rFonts w:ascii="Arial" w:hAnsi="Arial" w:cs="Arial"/>
+          <w:sz w:val="24"/>
+          <w:szCs w:val="24"/>
+        </w:rPr>
+        <w:t>O usuário deverá passar como parâmetro um arquivo “</w:t>
+      </w:r>
+      <w:proofErr w:type="gramEnd"/>
+      <w:r>
+        <w:rPr>
+          <w:rFonts w:ascii="Arial" w:hAnsi="Arial" w:cs="Arial"/>
+          <w:sz w:val="24"/>
+          <w:szCs w:val="24"/>
+        </w:rPr>
+        <w:t>.</w:t>
       </w:r>
       <w:proofErr w:type="spellStart"/>
       <w:r>
@@ -183,7 +193,15 @@
           <w:sz w:val="24"/>
           <w:szCs w:val="24"/>
         </w:rPr>
-        <w:t>”, e o programa deverá verificar se este existe. Se sim, o programa será responsável por carregar o arquivo na memória. Se não, deverá criar o documento. Além disso, existirão as opções “/</w:t>
+        <w:t>”, e o programa deverá verificar se este e</w:t>
+      </w:r>
+      <w:r>
+        <w:rPr>
+          <w:rFonts w:ascii="Arial" w:hAnsi="Arial" w:cs="Arial"/>
+          <w:sz w:val="24"/>
+          <w:szCs w:val="24"/>
+        </w:rPr>
+        <w:t>xiste. Se sim, o programa será responsável por carregar o arquivo na memória. Se não, deverá criar o documento. Além disso, existirão as opções “/</w:t>
       </w:r>
       <w:proofErr w:type="spellStart"/>
       <w:r>
@@ -201,39 +219,15 @@
           <w:sz w:val="24"/>
           <w:szCs w:val="24"/>
         </w:rPr>
-        <w:t xml:space="preserve">”, </w:t>
-      </w:r>
-      <w:r>
-        <w:rPr>
-          <w:rFonts w:ascii="Arial" w:hAnsi="Arial" w:cs="Arial"/>
-          <w:sz w:val="24"/>
-          <w:szCs w:val="24"/>
-        </w:rPr>
-        <w:t xml:space="preserve">que permitirá ao usuário salvar qualquer alteração digitada no documento, </w:t>
-      </w:r>
-      <w:r>
-        <w:rPr>
-          <w:rFonts w:ascii="Arial" w:hAnsi="Arial" w:cs="Arial"/>
-          <w:sz w:val="24"/>
-          <w:szCs w:val="24"/>
-        </w:rPr>
-        <w:t xml:space="preserve">“/sair” </w:t>
-      </w:r>
-      <w:r>
-        <w:rPr>
-          <w:rFonts w:ascii="Arial" w:hAnsi="Arial" w:cs="Arial"/>
-          <w:sz w:val="24"/>
-          <w:szCs w:val="24"/>
-        </w:rPr>
-        <w:t xml:space="preserve">para encerrar o processo </w:t>
-      </w:r>
-      <w:r>
-        <w:rPr>
-          <w:rFonts w:ascii="Arial" w:hAnsi="Arial" w:cs="Arial"/>
-          <w:sz w:val="24"/>
-          <w:szCs w:val="24"/>
-        </w:rPr>
-        <w:t>e “/</w:t>
+        <w:t>”, que permitirá ao usuário salvar qualquer alteração digitada no documento, “/sair” para encerrar o proce</w:t>
+      </w:r>
+      <w:r>
+        <w:rPr>
+          <w:rFonts w:ascii="Arial" w:hAnsi="Arial" w:cs="Arial"/>
+          <w:sz w:val="24"/>
+          <w:szCs w:val="24"/>
+        </w:rPr>
+        <w:t>sso e “/</w:t>
       </w:r>
       <w:proofErr w:type="spellStart"/>
       <w:r>
@@ -251,15 +245,7 @@
           <w:sz w:val="24"/>
           <w:szCs w:val="24"/>
         </w:rPr>
-        <w:t>”</w:t>
-      </w:r>
-      <w:r>
-        <w:rPr>
-          <w:rFonts w:ascii="Arial" w:hAnsi="Arial" w:cs="Arial"/>
-          <w:sz w:val="24"/>
-          <w:szCs w:val="24"/>
-        </w:rPr>
-        <w:t xml:space="preserve"> para contar o número de palavras no arquivo de texto.</w:t>
+        <w:t>” para contar o número de palavras no arquivo de texto.</w:t>
       </w:r>
     </w:p>
     <w:p>
@@ -280,7 +266,7 @@
         <w:pStyle w:val="PargrafodaLista"/>
         <w:numPr>
           <w:ilvl w:val="0"/>
-          <w:numId w:val="2"/>
+          <w:numId w:val="1"/>
         </w:numPr>
         <w:spacing w:line="360" w:lineRule="auto"/>
         <w:rPr>
@@ -317,15 +303,7 @@
           <w:sz w:val="24"/>
           <w:szCs w:val="24"/>
         </w:rPr>
-        <w:t>A</w:t>
-      </w:r>
-      <w:r>
-        <w:rPr>
-          <w:rFonts w:ascii="Arial" w:hAnsi="Arial" w:cs="Arial"/>
-          <w:sz w:val="24"/>
-          <w:szCs w:val="24"/>
-        </w:rPr>
-        <w:t xml:space="preserve"> linguagem de programação </w:t>
+        <w:t xml:space="preserve">A linguagem de programação </w:t>
       </w:r>
       <w:proofErr w:type="spellStart"/>
       <w:r>
@@ -344,39 +322,7 @@
           <w:sz w:val="24"/>
           <w:szCs w:val="24"/>
         </w:rPr>
-        <w:t xml:space="preserve"> </w:t>
-      </w:r>
-      <w:r>
-        <w:rPr>
-          <w:rFonts w:ascii="Arial" w:hAnsi="Arial" w:cs="Arial"/>
-          <w:sz w:val="24"/>
-          <w:szCs w:val="24"/>
-        </w:rPr>
-        <w:t xml:space="preserve">foi utilizada </w:t>
-      </w:r>
-      <w:r>
-        <w:rPr>
-          <w:rFonts w:ascii="Arial" w:hAnsi="Arial" w:cs="Arial"/>
-          <w:sz w:val="24"/>
-          <w:szCs w:val="24"/>
-        </w:rPr>
-        <w:t xml:space="preserve">para a realização </w:t>
-      </w:r>
-      <w:r>
-        <w:rPr>
-          <w:rFonts w:ascii="Arial" w:hAnsi="Arial" w:cs="Arial"/>
-          <w:sz w:val="24"/>
-          <w:szCs w:val="24"/>
-        </w:rPr>
-        <w:t>do projeto</w:t>
-      </w:r>
-      <w:r>
-        <w:rPr>
-          <w:rFonts w:ascii="Arial" w:hAnsi="Arial" w:cs="Arial"/>
-          <w:sz w:val="24"/>
-          <w:szCs w:val="24"/>
-        </w:rPr>
-        <w:t xml:space="preserve">. </w:t>
+        <w:t xml:space="preserve"> foi utilizada para a realização do projeto. </w:t>
       </w:r>
     </w:p>
     <w:p>
@@ -384,43 +330,22 @@
         <w:pStyle w:val="PargrafodaLista"/>
         <w:spacing w:line="360" w:lineRule="auto"/>
         <w:ind w:left="0"/>
-        <w:rPr>
-          <w:rFonts w:ascii="Arial" w:hAnsi="Arial" w:cs="Arial"/>
-          <w:sz w:val="24"/>
-          <w:szCs w:val="24"/>
-        </w:rPr>
-      </w:pPr>
-      <w:r>
-        <w:rPr>
-          <w:rFonts w:ascii="Arial" w:hAnsi="Arial" w:cs="Arial"/>
-          <w:sz w:val="24"/>
-          <w:szCs w:val="24"/>
-        </w:rPr>
-        <w:t xml:space="preserve">    </w:t>
-      </w:r>
-      <w:r>
-        <w:rPr>
-          <w:rFonts w:ascii="Arial" w:hAnsi="Arial" w:cs="Arial"/>
-          <w:sz w:val="24"/>
-          <w:szCs w:val="24"/>
-        </w:rPr>
-        <w:t xml:space="preserve">Foram utilizados os registradores e as diretivas de reserva “res” para reserva de memória para variáveis e diretivas de definição “d” </w:t>
-      </w:r>
-      <w:r>
-        <w:rPr>
-          <w:rFonts w:ascii="Arial" w:hAnsi="Arial" w:cs="Arial"/>
-          <w:sz w:val="24"/>
-          <w:szCs w:val="24"/>
-        </w:rPr>
-        <w:t xml:space="preserve">e </w:t>
-      </w:r>
-      <w:r>
-        <w:rPr>
-          <w:rFonts w:ascii="Arial" w:hAnsi="Arial" w:cs="Arial"/>
-          <w:sz w:val="24"/>
-          <w:szCs w:val="24"/>
-        </w:rPr>
-        <w:t xml:space="preserve">para definição de constantes. Para a </w:t>
+      </w:pPr>
+      <w:r>
+        <w:rPr>
+          <w:rFonts w:ascii="Arial" w:hAnsi="Arial" w:cs="Arial"/>
+          <w:sz w:val="24"/>
+          <w:szCs w:val="24"/>
+        </w:rPr>
+        <w:t xml:space="preserve">    Foram utilizados os registradores e as diretivas de reserva “res” para reserva de memória </w:t>
+      </w:r>
+      <w:r>
+        <w:rPr>
+          <w:rFonts w:ascii="Arial" w:hAnsi="Arial" w:cs="Arial"/>
+          <w:sz w:val="24"/>
+          <w:szCs w:val="24"/>
+        </w:rPr>
+        <w:t xml:space="preserve">para variáveis e diretivas de definição “d” e para definição de constantes. Para a </w:t>
       </w:r>
       <w:proofErr w:type="gramStart"/>
       <w:r>
@@ -493,7 +418,15 @@
           <w:sz w:val="24"/>
           <w:szCs w:val="24"/>
         </w:rPr>
-        <w:t xml:space="preserve"> para linguagem de máquina executável.</w:t>
+        <w:t xml:space="preserve"> para lingu</w:t>
+      </w:r>
+      <w:r>
+        <w:rPr>
+          <w:rFonts w:ascii="Arial" w:hAnsi="Arial" w:cs="Arial"/>
+          <w:sz w:val="24"/>
+          <w:szCs w:val="24"/>
+        </w:rPr>
+        <w:t>agem de máquina executável.</w:t>
       </w:r>
     </w:p>
     <w:p>
@@ -513,7 +446,25 @@
           <w:sz w:val="24"/>
           <w:szCs w:val="24"/>
         </w:rPr>
-        <w:t>A implementação seguiu os seguintes passos:</w:t>
+        <w:t xml:space="preserve">A </w:t>
+      </w:r>
+      <w:proofErr w:type="gramStart"/>
+      <w:r>
+        <w:rPr>
+          <w:rFonts w:ascii="Arial" w:hAnsi="Arial" w:cs="Arial"/>
+          <w:sz w:val="24"/>
+          <w:szCs w:val="24"/>
+        </w:rPr>
+        <w:t>implementação</w:t>
+      </w:r>
+      <w:proofErr w:type="gramEnd"/>
+      <w:r>
+        <w:rPr>
+          <w:rFonts w:ascii="Arial" w:hAnsi="Arial" w:cs="Arial"/>
+          <w:sz w:val="24"/>
+          <w:szCs w:val="24"/>
+        </w:rPr>
+        <w:t xml:space="preserve"> seguiu os seguintes passos:</w:t>
       </w:r>
     </w:p>
     <w:p>
@@ -521,44 +472,14 @@
         <w:pStyle w:val="PargrafodaLista"/>
         <w:spacing w:line="360" w:lineRule="auto"/>
         <w:ind w:left="284" w:firstLine="283"/>
-        <w:rPr>
-          <w:rFonts w:ascii="Arial" w:hAnsi="Arial" w:cs="Arial"/>
-          <w:sz w:val="24"/>
-          <w:szCs w:val="24"/>
-          <w:u w:val="single"/>
-        </w:rPr>
-      </w:pPr>
-      <w:r>
-        <w:rPr>
-          <w:rFonts w:ascii="Arial" w:hAnsi="Arial" w:cs="Arial"/>
-          <w:sz w:val="24"/>
-          <w:szCs w:val="24"/>
-        </w:rPr>
-        <w:t xml:space="preserve">1 </w:t>
-      </w:r>
-      <w:r>
-        <w:rPr>
-          <w:rFonts w:ascii="Arial" w:hAnsi="Arial" w:cs="Arial"/>
-          <w:sz w:val="24"/>
-          <w:szCs w:val="24"/>
-        </w:rPr>
-        <w:t>–</w:t>
-      </w:r>
-      <w:r>
-        <w:rPr>
-          <w:rFonts w:ascii="Arial" w:hAnsi="Arial" w:cs="Arial"/>
-          <w:sz w:val="24"/>
-          <w:szCs w:val="24"/>
-        </w:rPr>
-        <w:t xml:space="preserve"> </w:t>
-      </w:r>
-      <w:r>
-        <w:rPr>
-          <w:rFonts w:ascii="Arial" w:hAnsi="Arial" w:cs="Arial"/>
-          <w:sz w:val="24"/>
-          <w:szCs w:val="24"/>
-        </w:rPr>
-        <w:t xml:space="preserve">Declaração na </w:t>
+      </w:pPr>
+      <w:r>
+        <w:rPr>
+          <w:rFonts w:ascii="Arial" w:hAnsi="Arial" w:cs="Arial"/>
+          <w:sz w:val="24"/>
+          <w:szCs w:val="24"/>
+        </w:rPr>
+        <w:t xml:space="preserve">1 – Declaração na </w:t>
       </w:r>
       <w:proofErr w:type="spellStart"/>
       <w:proofErr w:type="gramStart"/>
@@ -598,73 +519,7 @@
           <w:sz w:val="24"/>
           <w:szCs w:val="24"/>
         </w:rPr>
-        <w:t xml:space="preserve"> do apêndice “(cópia).</w:t>
-      </w:r>
-      <w:proofErr w:type="spellStart"/>
-      <w:r>
-        <w:rPr>
-          <w:rFonts w:ascii="Arial" w:hAnsi="Arial" w:cs="Arial"/>
-          <w:sz w:val="24"/>
-          <w:szCs w:val="24"/>
-        </w:rPr>
-        <w:t>txt</w:t>
-      </w:r>
-      <w:proofErr w:type="spellEnd"/>
-      <w:r>
-        <w:rPr>
-          <w:rFonts w:ascii="Arial" w:hAnsi="Arial" w:cs="Arial"/>
-          <w:sz w:val="24"/>
-          <w:szCs w:val="24"/>
-        </w:rPr>
-        <w:t>”, bem como da</w:t>
-      </w:r>
-      <w:r>
-        <w:rPr>
-          <w:rFonts w:ascii="Arial" w:hAnsi="Arial" w:cs="Arial"/>
-          <w:sz w:val="24"/>
-          <w:szCs w:val="24"/>
-        </w:rPr>
-        <w:t xml:space="preserve"> mensagem</w:t>
-      </w:r>
-      <w:r>
-        <w:rPr>
-          <w:rFonts w:ascii="Arial" w:hAnsi="Arial" w:cs="Arial"/>
-          <w:sz w:val="24"/>
-          <w:szCs w:val="24"/>
-        </w:rPr>
-        <w:t xml:space="preserve"> que seria exibida para o</w:t>
-      </w:r>
-      <w:r>
-        <w:rPr>
-          <w:rFonts w:ascii="Arial" w:hAnsi="Arial" w:cs="Arial"/>
-          <w:sz w:val="24"/>
-          <w:szCs w:val="24"/>
-        </w:rPr>
-        <w:t xml:space="preserve"> usuário</w:t>
-      </w:r>
-      <w:r>
-        <w:rPr>
-          <w:rFonts w:ascii="Arial" w:hAnsi="Arial" w:cs="Arial"/>
-          <w:sz w:val="24"/>
-          <w:szCs w:val="24"/>
-        </w:rPr>
-        <w:t xml:space="preserve">, informando para o mesmo entrar com </w:t>
-      </w:r>
-      <w:r>
-        <w:rPr>
-          <w:rFonts w:ascii="Arial" w:hAnsi="Arial" w:cs="Arial"/>
-          <w:sz w:val="24"/>
-          <w:szCs w:val="24"/>
-        </w:rPr>
-        <w:t>o nome do arquivo a ser copiado</w:t>
-      </w:r>
-      <w:r>
-        <w:rPr>
-          <w:rFonts w:ascii="Arial" w:hAnsi="Arial" w:cs="Arial"/>
-          <w:sz w:val="24"/>
-          <w:szCs w:val="24"/>
-        </w:rPr>
-        <w:t>;</w:t>
+        <w:t xml:space="preserve"> contendo as mensagens que serão apresentadas ao usuário; </w:t>
       </w:r>
     </w:p>
     <w:p>
@@ -672,27 +527,14 @@
         <w:pStyle w:val="PargrafodaLista"/>
         <w:spacing w:line="360" w:lineRule="auto"/>
         <w:ind w:left="284" w:firstLine="283"/>
-        <w:rPr>
-          <w:rFonts w:ascii="Arial" w:hAnsi="Arial" w:cs="Arial"/>
-          <w:sz w:val="24"/>
-          <w:szCs w:val="24"/>
-        </w:rPr>
-      </w:pPr>
-      <w:r>
-        <w:rPr>
-          <w:rFonts w:ascii="Arial" w:hAnsi="Arial" w:cs="Arial"/>
-          <w:sz w:val="24"/>
-          <w:szCs w:val="24"/>
-        </w:rPr>
-        <w:t xml:space="preserve">2 – Declaração </w:t>
-      </w:r>
-      <w:r>
-        <w:rPr>
-          <w:rFonts w:ascii="Arial" w:hAnsi="Arial" w:cs="Arial"/>
-          <w:sz w:val="24"/>
-          <w:szCs w:val="24"/>
-        </w:rPr>
-        <w:t xml:space="preserve">na </w:t>
+      </w:pPr>
+      <w:r>
+        <w:rPr>
+          <w:rFonts w:ascii="Arial" w:hAnsi="Arial" w:cs="Arial"/>
+          <w:sz w:val="24"/>
+          <w:szCs w:val="24"/>
+        </w:rPr>
+        <w:t xml:space="preserve">2 – Declaração na </w:t>
       </w:r>
       <w:proofErr w:type="spellStart"/>
       <w:proofErr w:type="gramStart"/>
@@ -733,248 +575,7 @@
           <w:sz w:val="24"/>
           <w:szCs w:val="24"/>
         </w:rPr>
-        <w:t xml:space="preserve"> da</w:t>
-      </w:r>
-      <w:r>
-        <w:rPr>
-          <w:rFonts w:ascii="Arial" w:hAnsi="Arial" w:cs="Arial"/>
-          <w:sz w:val="24"/>
-          <w:szCs w:val="24"/>
-        </w:rPr>
-        <w:t xml:space="preserve">s variáveis </w:t>
-      </w:r>
-      <w:proofErr w:type="spellStart"/>
-      <w:r>
-        <w:rPr>
-          <w:rFonts w:ascii="Arial" w:hAnsi="Arial" w:cs="Arial"/>
-          <w:i/>
-          <w:sz w:val="24"/>
-          <w:szCs w:val="24"/>
-        </w:rPr>
-        <w:t>arq_in</w:t>
-      </w:r>
-      <w:proofErr w:type="spellEnd"/>
-      <w:r>
-        <w:rPr>
-          <w:rFonts w:ascii="Arial" w:hAnsi="Arial" w:cs="Arial"/>
-          <w:sz w:val="24"/>
-          <w:szCs w:val="24"/>
-        </w:rPr>
-        <w:t xml:space="preserve"> e </w:t>
-      </w:r>
-      <w:proofErr w:type="spellStart"/>
-      <w:r>
-        <w:rPr>
-          <w:rFonts w:ascii="Arial" w:hAnsi="Arial" w:cs="Arial"/>
-          <w:i/>
-          <w:sz w:val="24"/>
-          <w:szCs w:val="24"/>
-        </w:rPr>
-        <w:t>arq_copy</w:t>
-      </w:r>
-      <w:proofErr w:type="spellEnd"/>
-      <w:r>
-        <w:rPr>
-          <w:rFonts w:ascii="Arial" w:hAnsi="Arial" w:cs="Arial"/>
-          <w:sz w:val="24"/>
-          <w:szCs w:val="24"/>
-        </w:rPr>
-        <w:t xml:space="preserve">, </w:t>
-      </w:r>
-      <w:r>
-        <w:rPr>
-          <w:rFonts w:ascii="Arial" w:hAnsi="Arial" w:cs="Arial"/>
-          <w:sz w:val="24"/>
-          <w:szCs w:val="24"/>
-        </w:rPr>
-        <w:t xml:space="preserve">com </w:t>
-      </w:r>
-      <w:r>
-        <w:rPr>
-          <w:rFonts w:ascii="Arial" w:hAnsi="Arial" w:cs="Arial"/>
-          <w:sz w:val="24"/>
-          <w:szCs w:val="24"/>
-        </w:rPr>
-        <w:t>30</w:t>
-      </w:r>
-      <w:r>
-        <w:rPr>
-          <w:rFonts w:ascii="Arial" w:hAnsi="Arial" w:cs="Arial"/>
-          <w:sz w:val="24"/>
-          <w:szCs w:val="24"/>
-        </w:rPr>
-        <w:t xml:space="preserve"> bytes cada</w:t>
-      </w:r>
-      <w:r>
-        <w:rPr>
-          <w:rFonts w:ascii="Arial" w:hAnsi="Arial" w:cs="Arial"/>
-          <w:sz w:val="24"/>
-          <w:szCs w:val="24"/>
-        </w:rPr>
-        <w:t>, utilizadas para manipular o nome do arquivo</w:t>
-      </w:r>
-      <w:r>
-        <w:rPr>
-          <w:rFonts w:ascii="Arial" w:hAnsi="Arial" w:cs="Arial"/>
-          <w:sz w:val="24"/>
-          <w:szCs w:val="24"/>
-        </w:rPr>
-        <w:t xml:space="preserve">; </w:t>
-      </w:r>
-      <w:proofErr w:type="spellStart"/>
-      <w:r>
-        <w:rPr>
-          <w:rFonts w:ascii="Arial" w:hAnsi="Arial" w:cs="Arial"/>
-          <w:i/>
-          <w:sz w:val="24"/>
-          <w:szCs w:val="24"/>
-        </w:rPr>
-        <w:t>arq_cpy_L</w:t>
-      </w:r>
-      <w:proofErr w:type="spellEnd"/>
-      <w:r>
-        <w:rPr>
-          <w:rFonts w:ascii="Arial" w:hAnsi="Arial" w:cs="Arial"/>
-          <w:i/>
-          <w:sz w:val="24"/>
-          <w:szCs w:val="24"/>
-        </w:rPr>
-        <w:t xml:space="preserve"> </w:t>
-      </w:r>
-      <w:proofErr w:type="spellStart"/>
-      <w:r>
-        <w:rPr>
-          <w:rFonts w:ascii="Arial" w:hAnsi="Arial" w:cs="Arial"/>
-          <w:i/>
-          <w:sz w:val="24"/>
-          <w:szCs w:val="24"/>
-        </w:rPr>
-        <w:t>id_out</w:t>
-      </w:r>
-      <w:proofErr w:type="spellEnd"/>
-      <w:r>
-        <w:rPr>
-          <w:rFonts w:ascii="Arial" w:hAnsi="Arial" w:cs="Arial"/>
-          <w:i/>
-          <w:sz w:val="24"/>
-          <w:szCs w:val="24"/>
-        </w:rPr>
-        <w:t xml:space="preserve"> e </w:t>
-      </w:r>
-      <w:proofErr w:type="spellStart"/>
-      <w:r>
-        <w:rPr>
-          <w:rFonts w:ascii="Arial" w:hAnsi="Arial" w:cs="Arial"/>
-          <w:i/>
-          <w:sz w:val="24"/>
-          <w:szCs w:val="24"/>
-        </w:rPr>
-        <w:t>id_in</w:t>
-      </w:r>
-      <w:proofErr w:type="spellEnd"/>
-      <w:r>
-        <w:rPr>
-          <w:rFonts w:ascii="Arial" w:hAnsi="Arial" w:cs="Arial"/>
-          <w:i/>
-          <w:sz w:val="24"/>
-          <w:szCs w:val="24"/>
-        </w:rPr>
-        <w:t>,</w:t>
-      </w:r>
-      <w:r>
-        <w:rPr>
-          <w:rFonts w:ascii="Arial" w:hAnsi="Arial" w:cs="Arial"/>
-          <w:sz w:val="24"/>
-          <w:szCs w:val="24"/>
-        </w:rPr>
-        <w:t xml:space="preserve"> com 4 bytes cada</w:t>
-      </w:r>
-      <w:r>
-        <w:rPr>
-          <w:rFonts w:ascii="Arial" w:hAnsi="Arial" w:cs="Arial"/>
-          <w:sz w:val="24"/>
-          <w:szCs w:val="24"/>
-        </w:rPr>
-        <w:t xml:space="preserve">, utilizadas para manipular as posições de memória onde os dados do </w:t>
-      </w:r>
-      <w:proofErr w:type="gramStart"/>
-      <w:r>
-        <w:rPr>
-          <w:rFonts w:ascii="Arial" w:hAnsi="Arial" w:cs="Arial"/>
-          <w:sz w:val="24"/>
-          <w:szCs w:val="24"/>
-        </w:rPr>
-        <w:t>arquivo</w:t>
-      </w:r>
-      <w:proofErr w:type="gramEnd"/>
-      <w:r>
-        <w:rPr>
-          <w:rFonts w:ascii="Arial" w:hAnsi="Arial" w:cs="Arial"/>
-          <w:sz w:val="24"/>
-          <w:szCs w:val="24"/>
-        </w:rPr>
-        <w:t xml:space="preserve"> se iniciam/terminam</w:t>
-      </w:r>
-      <w:r>
-        <w:rPr>
-          <w:rFonts w:ascii="Arial" w:hAnsi="Arial" w:cs="Arial"/>
-          <w:sz w:val="24"/>
-          <w:szCs w:val="24"/>
-        </w:rPr>
-        <w:t xml:space="preserve">; </w:t>
-      </w:r>
-      <w:proofErr w:type="spellStart"/>
-      <w:r>
-        <w:rPr>
-          <w:rFonts w:ascii="Arial" w:hAnsi="Arial" w:cs="Arial"/>
-          <w:i/>
-          <w:sz w:val="24"/>
-          <w:szCs w:val="24"/>
-        </w:rPr>
-        <w:t>info</w:t>
-      </w:r>
-      <w:proofErr w:type="spellEnd"/>
-      <w:r>
-        <w:rPr>
-          <w:rFonts w:ascii="Arial" w:hAnsi="Arial" w:cs="Arial"/>
-          <w:i/>
-          <w:sz w:val="24"/>
-          <w:szCs w:val="24"/>
-        </w:rPr>
-        <w:t>,</w:t>
-      </w:r>
-      <w:r>
-        <w:rPr>
-          <w:rFonts w:ascii="Arial" w:hAnsi="Arial" w:cs="Arial"/>
-          <w:sz w:val="24"/>
-          <w:szCs w:val="24"/>
-        </w:rPr>
-        <w:t xml:space="preserve"> com 400 bytes,</w:t>
-      </w:r>
-      <w:r>
-        <w:rPr>
-          <w:rFonts w:ascii="Arial" w:hAnsi="Arial" w:cs="Arial"/>
-          <w:i/>
-          <w:sz w:val="24"/>
-          <w:szCs w:val="24"/>
-        </w:rPr>
-        <w:t xml:space="preserve"> </w:t>
-      </w:r>
-      <w:r>
-        <w:rPr>
-          <w:rFonts w:ascii="Arial" w:hAnsi="Arial" w:cs="Arial"/>
-          <w:sz w:val="24"/>
-          <w:szCs w:val="24"/>
-        </w:rPr>
-        <w:t>responsável por armazenar o conteúdo do arquivo</w:t>
-      </w:r>
-      <w:r>
-        <w:rPr>
-          <w:rFonts w:ascii="Arial" w:hAnsi="Arial" w:cs="Arial"/>
-          <w:sz w:val="24"/>
-          <w:szCs w:val="24"/>
-        </w:rPr>
-        <w:t>;</w:t>
+        <w:t xml:space="preserve"> das variáveis que serão utilizadas na manipulação do programa;</w:t>
       </w:r>
     </w:p>
     <w:p>
@@ -1046,11 +647,78 @@
         <w:pStyle w:val="PargrafodaLista"/>
         <w:spacing w:line="360" w:lineRule="auto"/>
         <w:ind w:left="284" w:firstLine="283"/>
-        <w:rPr>
-          <w:rFonts w:ascii="Arial" w:hAnsi="Arial" w:cs="Arial"/>
-          <w:sz w:val="24"/>
-          <w:szCs w:val="24"/>
-        </w:rPr>
+      </w:pPr>
+      <w:r>
+        <w:rPr>
+          <w:rFonts w:ascii="Arial" w:hAnsi="Arial" w:cs="Arial"/>
+          <w:sz w:val="24"/>
+          <w:szCs w:val="24"/>
+        </w:rPr>
+        <w:t xml:space="preserve">4 - Declaração da sub-rotina </w:t>
+      </w:r>
+      <w:proofErr w:type="spellStart"/>
+      <w:proofErr w:type="gramStart"/>
+      <w:r>
+        <w:rPr>
+          <w:rFonts w:ascii="Arial" w:hAnsi="Arial" w:cs="Arial"/>
+          <w:i/>
+          <w:sz w:val="24"/>
+          <w:szCs w:val="24"/>
+        </w:rPr>
+        <w:t>exibeArquivo</w:t>
+      </w:r>
+      <w:proofErr w:type="spellEnd"/>
+      <w:proofErr w:type="gramEnd"/>
+      <w:r>
+        <w:rPr>
+          <w:rFonts w:ascii="Arial" w:hAnsi="Arial" w:cs="Arial"/>
+          <w:sz w:val="24"/>
+          <w:szCs w:val="24"/>
+        </w:rPr>
+        <w:t>, utilizada para ler o arquivo desejado e imprimir as informações contidas;</w:t>
+      </w:r>
+    </w:p>
+    <w:p>
+      <w:pPr>
+        <w:pStyle w:val="PargrafodaLista"/>
+        <w:spacing w:line="360" w:lineRule="auto"/>
+        <w:ind w:left="284" w:firstLine="283"/>
+      </w:pPr>
+      <w:r>
+        <w:rPr>
+          <w:rFonts w:ascii="Arial" w:hAnsi="Arial" w:cs="Arial"/>
+          <w:sz w:val="24"/>
+          <w:szCs w:val="24"/>
+        </w:rPr>
+        <w:t xml:space="preserve">5 – Declaração da sub-rotina </w:t>
+      </w:r>
+      <w:proofErr w:type="spellStart"/>
+      <w:proofErr w:type="gramStart"/>
+      <w:r>
+        <w:rPr>
+          <w:rFonts w:ascii="Arial" w:hAnsi="Arial" w:cs="Arial"/>
+          <w:i/>
+          <w:sz w:val="24"/>
+          <w:szCs w:val="24"/>
+        </w:rPr>
+        <w:t>converteChar</w:t>
+      </w:r>
+      <w:proofErr w:type="spellEnd"/>
+      <w:proofErr w:type="gramEnd"/>
+      <w:r>
+        <w:rPr>
+          <w:rFonts w:ascii="Arial" w:hAnsi="Arial" w:cs="Arial"/>
+          <w:sz w:val="24"/>
+          <w:szCs w:val="24"/>
+        </w:rPr>
+        <w:t>, utilizada para transformar a informações em caracteres;</w:t>
+      </w:r>
+    </w:p>
+    <w:p>
+      <w:pPr>
+        <w:pStyle w:val="PargrafodaLista"/>
+        <w:spacing w:line="360" w:lineRule="auto"/>
+        <w:ind w:left="284" w:firstLine="283"/>
       </w:pPr>
       <w:r>
         <w:rPr>
@@ -1059,9 +727,18 @@
           <w:szCs w:val="24"/>
         </w:rPr>
         <w:lastRenderedPageBreak/>
-        <w:t xml:space="preserve">4 - Declaração da sub-rotina </w:t>
+        <w:t>6 – Dec</w:t>
+      </w:r>
+      <w:r>
+        <w:rPr>
+          <w:rFonts w:ascii="Arial" w:hAnsi="Arial" w:cs="Arial"/>
+          <w:sz w:val="24"/>
+          <w:szCs w:val="24"/>
+        </w:rPr>
+        <w:t xml:space="preserve">laração da sub-rotina </w:t>
       </w:r>
       <w:proofErr w:type="spellStart"/>
+      <w:proofErr w:type="gramStart"/>
       <w:r>
         <w:rPr>
           <w:rFonts w:ascii="Arial" w:hAnsi="Arial" w:cs="Arial"/>
@@ -1069,24 +746,17 @@
           <w:sz w:val="24"/>
           <w:szCs w:val="24"/>
         </w:rPr>
-        <w:t>coloca_apendice</w:t>
+        <w:t>printarNro</w:t>
       </w:r>
       <w:proofErr w:type="spellEnd"/>
-      <w:r>
-        <w:rPr>
-          <w:rFonts w:ascii="Arial" w:hAnsi="Arial" w:cs="Arial"/>
-          <w:sz w:val="24"/>
-          <w:szCs w:val="24"/>
-        </w:rPr>
-        <w:t xml:space="preserve">, utilizada para </w:t>
-      </w:r>
-      <w:r>
-        <w:rPr>
-          <w:rFonts w:ascii="Arial" w:hAnsi="Arial" w:cs="Arial"/>
-          <w:sz w:val="24"/>
-          <w:szCs w:val="24"/>
-        </w:rPr>
-        <w:t>renomear o arquivo copiado com o sufixo “(cópia)”;</w:t>
+      <w:proofErr w:type="gramEnd"/>
+      <w:r>
+        <w:rPr>
+          <w:rFonts w:ascii="Arial" w:hAnsi="Arial" w:cs="Arial"/>
+          <w:sz w:val="24"/>
+          <w:szCs w:val="24"/>
+        </w:rPr>
+        <w:t>, utilizada para exibir ao usuário o número de palavras contidas no documento;</w:t>
       </w:r>
     </w:p>
     <w:p>
@@ -1094,37 +764,49 @@
         <w:pStyle w:val="PargrafodaLista"/>
         <w:spacing w:line="360" w:lineRule="auto"/>
         <w:ind w:left="284" w:firstLine="283"/>
-        <w:rPr>
-          <w:rFonts w:ascii="Arial" w:hAnsi="Arial" w:cs="Arial"/>
-          <w:sz w:val="24"/>
-          <w:szCs w:val="24"/>
-        </w:rPr>
-      </w:pPr>
-      <w:r>
-        <w:rPr>
-          <w:rFonts w:ascii="Arial" w:hAnsi="Arial" w:cs="Arial"/>
-          <w:sz w:val="24"/>
-          <w:szCs w:val="24"/>
-        </w:rPr>
-        <w:t xml:space="preserve">5 – Declaração </w:t>
-      </w:r>
-      <w:r>
-        <w:rPr>
-          <w:rFonts w:ascii="Arial" w:hAnsi="Arial" w:cs="Arial"/>
-          <w:sz w:val="24"/>
-          <w:szCs w:val="24"/>
-        </w:rPr>
-        <w:t>da sub-rotina</w:t>
-      </w:r>
-      <w:r>
-        <w:rPr>
-          <w:rFonts w:ascii="Arial" w:hAnsi="Arial" w:cs="Arial"/>
-          <w:sz w:val="24"/>
-          <w:szCs w:val="24"/>
-        </w:rPr>
-        <w:t xml:space="preserve"> </w:t>
+      </w:pPr>
+      <w:r>
+        <w:rPr>
+          <w:rFonts w:ascii="Arial" w:hAnsi="Arial" w:cs="Arial"/>
+          <w:sz w:val="24"/>
+          <w:szCs w:val="24"/>
+        </w:rPr>
+        <w:t xml:space="preserve">7 – Declaração da sub-rotina </w:t>
+      </w:r>
+      <w:r>
+        <w:rPr>
+          <w:rFonts w:ascii="Arial" w:hAnsi="Arial" w:cs="Arial"/>
+          <w:i/>
+          <w:sz w:val="24"/>
+          <w:szCs w:val="24"/>
+        </w:rPr>
+        <w:t>salva</w:t>
+      </w:r>
+      <w:r>
+        <w:rPr>
+          <w:rFonts w:ascii="Arial" w:hAnsi="Arial" w:cs="Arial"/>
+          <w:sz w:val="24"/>
+          <w:szCs w:val="24"/>
+        </w:rPr>
+        <w:t>, utilizada para salvar o documento modificado;</w:t>
+      </w:r>
+    </w:p>
+    <w:p>
+      <w:pPr>
+        <w:pStyle w:val="PargrafodaLista"/>
+        <w:spacing w:line="360" w:lineRule="auto"/>
+        <w:ind w:left="284" w:firstLine="283"/>
+      </w:pPr>
+      <w:r>
+        <w:rPr>
+          <w:rFonts w:ascii="Arial" w:hAnsi="Arial" w:cs="Arial"/>
+          <w:sz w:val="24"/>
+          <w:szCs w:val="24"/>
+        </w:rPr>
+        <w:t xml:space="preserve">8 – Declaração da sub-rotina </w:t>
       </w:r>
       <w:proofErr w:type="spellStart"/>
+      <w:proofErr w:type="gramStart"/>
       <w:r>
         <w:rPr>
           <w:rFonts w:ascii="Arial" w:hAnsi="Arial" w:cs="Arial"/>
@@ -1132,50 +814,89 @@
           <w:sz w:val="24"/>
           <w:szCs w:val="24"/>
         </w:rPr>
-        <w:t>coloca_fim</w:t>
+        <w:t>lerNovoTexto</w:t>
       </w:r>
       <w:proofErr w:type="spellEnd"/>
-      <w:r>
-        <w:rPr>
-          <w:rFonts w:ascii="Arial" w:hAnsi="Arial" w:cs="Arial"/>
-          <w:sz w:val="24"/>
-          <w:szCs w:val="24"/>
-        </w:rPr>
-        <w:t>, utili</w:t>
-      </w:r>
-      <w:r>
-        <w:rPr>
-          <w:rFonts w:ascii="Arial" w:hAnsi="Arial" w:cs="Arial"/>
-          <w:sz w:val="24"/>
-          <w:szCs w:val="24"/>
-        </w:rPr>
-        <w:t>zada</w:t>
-      </w:r>
-      <w:r>
-        <w:rPr>
-          <w:rFonts w:ascii="Arial" w:hAnsi="Arial" w:cs="Arial"/>
-          <w:sz w:val="24"/>
-          <w:szCs w:val="24"/>
-        </w:rPr>
-        <w:t xml:space="preserve"> para </w:t>
-      </w:r>
-      <w:r>
-        <w:rPr>
-          <w:rFonts w:ascii="Arial" w:hAnsi="Arial" w:cs="Arial"/>
-          <w:sz w:val="24"/>
-          <w:szCs w:val="24"/>
-        </w:rPr>
-        <w:t xml:space="preserve">localizar o fim do nome do arquivo (byte 10) e substituir pelo byte </w:t>
-      </w:r>
+      <w:proofErr w:type="gramEnd"/>
+      <w:r>
+        <w:rPr>
+          <w:rFonts w:ascii="Arial" w:hAnsi="Arial" w:cs="Arial"/>
+          <w:sz w:val="24"/>
+          <w:szCs w:val="24"/>
+        </w:rPr>
+        <w:t>, utilizada para receb</w:t>
+      </w:r>
+      <w:r>
+        <w:rPr>
+          <w:rFonts w:ascii="Arial" w:hAnsi="Arial" w:cs="Arial"/>
+          <w:sz w:val="24"/>
+          <w:szCs w:val="24"/>
+        </w:rPr>
+        <w:t>er as opções disponíveis ao usuário (“/</w:t>
+      </w:r>
+      <w:proofErr w:type="spellStart"/>
+      <w:r>
+        <w:rPr>
+          <w:rFonts w:ascii="Arial" w:hAnsi="Arial" w:cs="Arial"/>
+          <w:sz w:val="24"/>
+          <w:szCs w:val="24"/>
+        </w:rPr>
+        <w:t>slvr</w:t>
+      </w:r>
+      <w:proofErr w:type="spellEnd"/>
+      <w:r>
+        <w:rPr>
+          <w:rFonts w:ascii="Arial" w:hAnsi="Arial" w:cs="Arial"/>
+          <w:sz w:val="24"/>
+          <w:szCs w:val="24"/>
+        </w:rPr>
+        <w:t>”, “/sair”, “/</w:t>
+      </w:r>
+      <w:proofErr w:type="spellStart"/>
+      <w:r>
+        <w:rPr>
+          <w:rFonts w:ascii="Arial" w:hAnsi="Arial" w:cs="Arial"/>
+          <w:sz w:val="24"/>
+          <w:szCs w:val="24"/>
+        </w:rPr>
+        <w:t>cpal</w:t>
+      </w:r>
+      <w:proofErr w:type="spellEnd"/>
+      <w:r>
+        <w:rPr>
+          <w:rFonts w:ascii="Arial" w:hAnsi="Arial" w:cs="Arial"/>
+          <w:sz w:val="24"/>
+          <w:szCs w:val="24"/>
+        </w:rPr>
+        <w:t>”) e tomar as decisões necessárias;</w:t>
+      </w:r>
+    </w:p>
+    <w:p>
+      <w:pPr>
+        <w:pStyle w:val="PargrafodaLista"/>
+        <w:spacing w:line="360" w:lineRule="auto"/>
+        <w:ind w:left="284" w:firstLine="283"/>
+      </w:pPr>
+      <w:r>
+        <w:rPr>
+          <w:rFonts w:ascii="Arial" w:hAnsi="Arial" w:cs="Arial"/>
+          <w:sz w:val="24"/>
+          <w:szCs w:val="24"/>
+        </w:rPr>
+        <w:t xml:space="preserve">9 – Declaração da sub-rotina </w:t>
+      </w:r>
+      <w:proofErr w:type="spellStart"/>
       <w:proofErr w:type="gramStart"/>
       <w:r>
         <w:rPr>
           <w:rFonts w:ascii="Arial" w:hAnsi="Arial" w:cs="Arial"/>
-          <w:sz w:val="24"/>
-          <w:szCs w:val="24"/>
-        </w:rPr>
-        <w:t>0</w:t>
-      </w:r>
+          <w:i/>
+          <w:sz w:val="24"/>
+          <w:szCs w:val="24"/>
+        </w:rPr>
+        <w:t>criaArquivo</w:t>
+      </w:r>
+      <w:proofErr w:type="spellEnd"/>
       <w:proofErr w:type="gramEnd"/>
       <w:r>
         <w:rPr>
@@ -1183,7 +904,7 @@
           <w:sz w:val="24"/>
           <w:szCs w:val="24"/>
         </w:rPr>
-        <w:t>;</w:t>
+        <w:t>, utilizada se, em caso de ausência de documento, criar o arquivo a ser modificado;</w:t>
       </w:r>
     </w:p>
     <w:p>
@@ -1191,44 +912,17 @@
         <w:pStyle w:val="PargrafodaLista"/>
         <w:spacing w:line="360" w:lineRule="auto"/>
         <w:ind w:left="284" w:firstLine="283"/>
-        <w:rPr>
-          <w:rFonts w:ascii="Arial" w:hAnsi="Arial" w:cs="Arial"/>
-          <w:sz w:val="24"/>
-          <w:szCs w:val="24"/>
-        </w:rPr>
-      </w:pPr>
-      <w:r>
-        <w:rPr>
-          <w:rFonts w:ascii="Arial" w:hAnsi="Arial" w:cs="Arial"/>
-          <w:sz w:val="24"/>
-          <w:szCs w:val="24"/>
-        </w:rPr>
-        <w:t>6</w:t>
-      </w:r>
-      <w:r>
-        <w:rPr>
-          <w:rFonts w:ascii="Arial" w:hAnsi="Arial" w:cs="Arial"/>
-          <w:sz w:val="24"/>
-          <w:szCs w:val="24"/>
-        </w:rPr>
-        <w:t xml:space="preserve"> – </w:t>
-      </w:r>
-      <w:r>
-        <w:rPr>
-          <w:rFonts w:ascii="Arial" w:hAnsi="Arial" w:cs="Arial"/>
-          <w:sz w:val="24"/>
-          <w:szCs w:val="24"/>
-        </w:rPr>
-        <w:t xml:space="preserve">Declaração </w:t>
-      </w:r>
-      <w:r>
-        <w:rPr>
-          <w:rFonts w:ascii="Arial" w:hAnsi="Arial" w:cs="Arial"/>
-          <w:sz w:val="24"/>
-          <w:szCs w:val="24"/>
-        </w:rPr>
-        <w:t xml:space="preserve">da </w:t>
-      </w:r>
+      </w:pPr>
+      <w:r>
+        <w:rPr>
+          <w:rFonts w:ascii="Arial" w:hAnsi="Arial" w:cs="Arial"/>
+          <w:sz w:val="24"/>
+          <w:szCs w:val="24"/>
+        </w:rPr>
+        <w:t xml:space="preserve">10 – Declaração da sub-rotina </w:t>
+      </w:r>
+      <w:proofErr w:type="spellStart"/>
+      <w:proofErr w:type="gramStart"/>
       <w:r>
         <w:rPr>
           <w:rFonts w:ascii="Arial" w:hAnsi="Arial" w:cs="Arial"/>
@@ -1236,6 +930,91 @@
           <w:sz w:val="24"/>
           <w:szCs w:val="24"/>
         </w:rPr>
+        <w:t>abreA</w:t>
+      </w:r>
+      <w:r>
+        <w:rPr>
+          <w:rFonts w:ascii="Arial" w:hAnsi="Arial" w:cs="Arial"/>
+          <w:i/>
+          <w:sz w:val="24"/>
+          <w:szCs w:val="24"/>
+        </w:rPr>
+        <w:t>rquivo</w:t>
+      </w:r>
+      <w:proofErr w:type="spellEnd"/>
+      <w:proofErr w:type="gramEnd"/>
+      <w:r>
+        <w:rPr>
+          <w:rFonts w:ascii="Arial" w:hAnsi="Arial" w:cs="Arial"/>
+          <w:sz w:val="24"/>
+          <w:szCs w:val="24"/>
+        </w:rPr>
+        <w:t>, utilizada para deixar o arquivo (caso exista) pronto para ser carregado, lido e escrito;</w:t>
+      </w:r>
+    </w:p>
+    <w:p>
+      <w:pPr>
+        <w:pStyle w:val="PargrafodaLista"/>
+        <w:spacing w:line="360" w:lineRule="auto"/>
+        <w:ind w:left="284" w:firstLine="283"/>
+      </w:pPr>
+      <w:r>
+        <w:rPr>
+          <w:rFonts w:ascii="Arial" w:hAnsi="Arial" w:cs="Arial"/>
+          <w:sz w:val="24"/>
+          <w:szCs w:val="24"/>
+        </w:rPr>
+        <w:t xml:space="preserve">11 – Declaração </w:t>
+      </w:r>
+      <w:proofErr w:type="gramStart"/>
+      <w:r>
+        <w:rPr>
+          <w:rFonts w:ascii="Arial" w:hAnsi="Arial" w:cs="Arial"/>
+          <w:sz w:val="24"/>
+          <w:szCs w:val="24"/>
+        </w:rPr>
+        <w:t xml:space="preserve">da sub-rotina </w:t>
+      </w:r>
+      <w:r>
+        <w:rPr>
+          <w:rFonts w:ascii="Arial" w:hAnsi="Arial" w:cs="Arial"/>
+          <w:i/>
+          <w:sz w:val="24"/>
+          <w:szCs w:val="24"/>
+        </w:rPr>
+        <w:t>encerrar</w:t>
+      </w:r>
+      <w:proofErr w:type="gramEnd"/>
+      <w:r>
+        <w:rPr>
+          <w:rFonts w:ascii="Arial" w:hAnsi="Arial" w:cs="Arial"/>
+          <w:sz w:val="24"/>
+          <w:szCs w:val="24"/>
+        </w:rPr>
+        <w:t>, utilizada para terminar o programa;</w:t>
+      </w:r>
+    </w:p>
+    <w:p>
+      <w:pPr>
+        <w:pStyle w:val="PargrafodaLista"/>
+        <w:spacing w:line="360" w:lineRule="auto"/>
+        <w:ind w:left="284" w:firstLine="283"/>
+      </w:pPr>
+      <w:r>
+        <w:rPr>
+          <w:rFonts w:ascii="Arial" w:hAnsi="Arial" w:cs="Arial"/>
+          <w:sz w:val="24"/>
+          <w:szCs w:val="24"/>
+        </w:rPr>
+        <w:t xml:space="preserve">12 – Declaração da </w:t>
+      </w:r>
+      <w:r>
+        <w:rPr>
+          <w:rFonts w:ascii="Arial" w:hAnsi="Arial" w:cs="Arial"/>
+          <w:i/>
+          <w:sz w:val="24"/>
+          <w:szCs w:val="24"/>
+        </w:rPr>
         <w:t>_</w:t>
       </w:r>
       <w:r>
@@ -1254,53 +1033,23 @@
           <w:sz w:val="24"/>
           <w:szCs w:val="24"/>
         </w:rPr>
-        <w:t>;</w:t>
-      </w:r>
-      <w:r>
-        <w:rPr>
-          <w:rFonts w:ascii="Arial" w:hAnsi="Arial" w:cs="Arial"/>
-          <w:sz w:val="24"/>
-          <w:szCs w:val="24"/>
-        </w:rPr>
-        <w:t xml:space="preserve"> na qual vai apresentar a mensagem ao usuário, pedindo o nome do arquivo a ser copiado; em seguida, vai ler e armazenar o nome do arquivo, chamando a sub-rotina </w:t>
-      </w:r>
-      <w:proofErr w:type="spellStart"/>
-      <w:r>
-        <w:rPr>
-          <w:rFonts w:ascii="Arial" w:hAnsi="Arial" w:cs="Arial"/>
-          <w:i/>
-          <w:sz w:val="24"/>
-          <w:szCs w:val="24"/>
-        </w:rPr>
-        <w:t>coloca_fim</w:t>
-      </w:r>
-      <w:proofErr w:type="spellEnd"/>
-      <w:r>
-        <w:rPr>
-          <w:rFonts w:ascii="Arial" w:hAnsi="Arial" w:cs="Arial"/>
-          <w:sz w:val="24"/>
-          <w:szCs w:val="24"/>
-        </w:rPr>
-        <w:t xml:space="preserve"> e logo após a sub-rotina </w:t>
-      </w:r>
-      <w:proofErr w:type="spellStart"/>
-      <w:r>
-        <w:rPr>
-          <w:rFonts w:ascii="Arial" w:hAnsi="Arial" w:cs="Arial"/>
-          <w:i/>
-          <w:sz w:val="24"/>
-          <w:szCs w:val="24"/>
-        </w:rPr>
-        <w:t>coloca_apendice</w:t>
-      </w:r>
-      <w:proofErr w:type="spellEnd"/>
-      <w:r>
-        <w:rPr>
-          <w:rFonts w:ascii="Arial" w:hAnsi="Arial" w:cs="Arial"/>
-          <w:sz w:val="24"/>
-          <w:szCs w:val="24"/>
-        </w:rPr>
-        <w:t>; logo após, ela irá: abrir o arquivo existente, ler e armazenar o conteúdo, fechar o arquivo; criar um novo, abri-lo, transcrever os dados armazenados para este arquivo e fechar; sair.</w:t>
+        <w:t xml:space="preserve">; na qual vai reconhecer o argumento passado (caso seja </w:t>
+      </w:r>
+      <w:r>
+        <w:rPr>
+          <w:rFonts w:ascii="Arial" w:hAnsi="Arial" w:cs="Arial"/>
+          <w:sz w:val="24"/>
+          <w:szCs w:val="24"/>
+        </w:rPr>
+        <w:t>passado algum) e procurar o arquivo; analisar o argumento passado, caractere por caractere; abrir e/ou criar o arquivo necessário; exibir conteúdo do arquivo (caso haja algum) e permitir a modificação pelo usuário; carregar as alterações feitas pelo usuári</w:t>
+      </w:r>
+      <w:r>
+        <w:rPr>
+          <w:rFonts w:ascii="Arial" w:hAnsi="Arial" w:cs="Arial"/>
+          <w:sz w:val="24"/>
+          <w:szCs w:val="24"/>
+        </w:rPr>
+        <w:t>o, deixando as opções de manipulação em aberto para serem utilizadas; fechar o arquivo modificado; encerrar o programa.</w:t>
       </w:r>
     </w:p>
     <w:p>
@@ -1332,7 +1081,7 @@
         <w:pStyle w:val="PargrafodaLista"/>
         <w:numPr>
           <w:ilvl w:val="0"/>
-          <w:numId w:val="2"/>
+          <w:numId w:val="1"/>
         </w:numPr>
         <w:spacing w:line="360" w:lineRule="auto"/>
         <w:ind w:left="0" w:firstLine="284"/>
@@ -1367,21 +1116,23 @@
           <w:szCs w:val="24"/>
         </w:rPr>
       </w:pPr>
-      <w:r>
-        <w:rPr>
-          <w:rFonts w:ascii="Arial" w:hAnsi="Arial" w:cs="Arial"/>
-          <w:sz w:val="24"/>
-          <w:szCs w:val="24"/>
-        </w:rPr>
-        <w:t>A</w:t>
-      </w:r>
-      <w:r>
-        <w:rPr>
-          <w:rFonts w:ascii="Arial" w:hAnsi="Arial" w:cs="Arial"/>
-          <w:sz w:val="24"/>
-          <w:szCs w:val="24"/>
-        </w:rPr>
-        <w:t xml:space="preserve">pós terminada a implementação do programa foi obtido o executável, que foi submetido a um teste para analisar se o programa correspondia ao que foi proposto em sala. A </w:t>
+      <w:proofErr w:type="gramStart"/>
+      <w:r>
+        <w:rPr>
+          <w:rFonts w:ascii="Arial" w:hAnsi="Arial" w:cs="Arial"/>
+          <w:sz w:val="24"/>
+          <w:szCs w:val="24"/>
+        </w:rPr>
+        <w:t>Após</w:t>
+      </w:r>
+      <w:proofErr w:type="gramEnd"/>
+      <w:r>
+        <w:rPr>
+          <w:rFonts w:ascii="Arial" w:hAnsi="Arial" w:cs="Arial"/>
+          <w:sz w:val="24"/>
+          <w:szCs w:val="24"/>
+        </w:rPr>
+        <w:t xml:space="preserve"> terminada a implementação do programa foi obtido o executável, que foi submetido a um teste para analisar se o programa correspondia ao que foi proposto em sala. A </w:t>
       </w:r>
       <w:r>
         <w:rPr>
@@ -1390,25 +1141,7 @@
           <w:sz w:val="24"/>
           <w:szCs w:val="24"/>
         </w:rPr>
-        <w:t xml:space="preserve">figura </w:t>
-      </w:r>
-      <w:r>
-        <w:rPr>
-          <w:rFonts w:ascii="Arial" w:hAnsi="Arial" w:cs="Arial"/>
-          <w:i/>
-          <w:sz w:val="24"/>
-          <w:szCs w:val="24"/>
-        </w:rPr>
-        <w:t>2</w:t>
-      </w:r>
-      <w:r>
-        <w:rPr>
-          <w:rFonts w:ascii="Arial" w:hAnsi="Arial" w:cs="Arial"/>
-          <w:i/>
-          <w:sz w:val="24"/>
-          <w:szCs w:val="24"/>
-        </w:rPr>
-        <w:t xml:space="preserve">.1 </w:t>
+        <w:t xml:space="preserve">figura 2.1 </w:t>
       </w:r>
       <w:r>
         <w:rPr>
@@ -1426,26 +1159,29 @@
         </w:tabs>
         <w:spacing w:line="360" w:lineRule="auto"/>
         <w:ind w:firstLine="284"/>
-        <w:rPr>
-          <w:rFonts w:ascii="Arial" w:hAnsi="Arial" w:cs="Arial"/>
-          <w:sz w:val="24"/>
-          <w:szCs w:val="24"/>
-        </w:rPr>
-      </w:pPr>
-      <w:r>
-        <w:rPr>
-          <w:rFonts w:ascii="Arial" w:hAnsi="Arial" w:cs="Arial"/>
-          <w:b/>
+      </w:pPr>
+    </w:p>
+    <w:p>
+      <w:pPr>
+        <w:tabs>
+          <w:tab w:val="left" w:pos="1701"/>
+        </w:tabs>
+        <w:spacing w:line="360" w:lineRule="auto"/>
+        <w:ind w:firstLine="284"/>
+      </w:pPr>
+      <w:r>
+        <w:rPr>
+          <w:rFonts w:ascii="Arial" w:hAnsi="Arial" w:cs="Arial"/>
           <w:noProof/>
-          <w:sz w:val="28"/>
-          <w:szCs w:val="28"/>
+          <w:sz w:val="24"/>
+          <w:szCs w:val="24"/>
           <w:lang w:eastAsia="pt-BR"/>
         </w:rPr>
         <w:drawing>
-          <wp:inline distT="0" distB="0" distL="0" distR="0" wp14:anchorId="4F67FD88" wp14:editId="63761F73">
-            <wp:extent cx="5932805" cy="2615565"/>
-            <wp:effectExtent l="0" t="0" r="0" b="0"/>
-            <wp:docPr id="1" name="Imagem 1" descr="C:\Users\Gervaes\AppData\Local\Microsoft\Windows\INetCache\Content.Word\nois cuzao.png"/>
+          <wp:inline distT="0" distB="0" distL="0" distR="0">
+            <wp:extent cx="5939790" cy="1049020"/>
+            <wp:effectExtent l="0" t="0" r="3810" b="0"/>
+            <wp:docPr id="2" name="Imagem 2"/>
             <wp:cNvGraphicFramePr>
               <a:graphicFrameLocks xmlns:a="http://schemas.openxmlformats.org/drawingml/2006/main" noChangeAspect="1"/>
             </wp:cNvGraphicFramePr>
@@ -1453,10 +1189,8 @@
               <a:graphicData uri="http://schemas.openxmlformats.org/drawingml/2006/picture">
                 <pic:pic xmlns:pic="http://schemas.openxmlformats.org/drawingml/2006/picture">
                   <pic:nvPicPr>
-                    <pic:cNvPr id="0" name="Picture 3" descr="C:\Users\Gervaes\AppData\Local\Microsoft\Windows\INetCache\Content.Word\nois cuzao.png"/>
-                    <pic:cNvPicPr>
-                      <a:picLocks noChangeAspect="1" noChangeArrowheads="1"/>
-                    </pic:cNvPicPr>
+                    <pic:cNvPr id="0" name="1.png"/>
+                    <pic:cNvPicPr/>
                   </pic:nvPicPr>
                   <pic:blipFill>
                     <a:blip r:embed="rId7">
@@ -1466,23 +1200,18 @@
                         </a:ext>
                       </a:extLst>
                     </a:blip>
-                    <a:srcRect/>
                     <a:stretch>
                       <a:fillRect/>
                     </a:stretch>
                   </pic:blipFill>
-                  <pic:spPr bwMode="auto">
+                  <pic:spPr>
                     <a:xfrm>
                       <a:off x="0" y="0"/>
-                      <a:ext cx="5932805" cy="2615565"/>
+                      <a:ext cx="5939790" cy="1049020"/>
                     </a:xfrm>
                     <a:prstGeom prst="rect">
                       <a:avLst/>
                     </a:prstGeom>
-                    <a:noFill/>
-                    <a:ln>
-                      <a:noFill/>
-                    </a:ln>
                   </pic:spPr>
                 </pic:pic>
               </a:graphicData>
@@ -1496,23 +1225,15 @@
           <w:sz w:val="24"/>
           <w:szCs w:val="24"/>
         </w:rPr>
-        <w:t xml:space="preserve">       Figura </w:t>
-      </w:r>
-      <w:r>
-        <w:rPr>
-          <w:rFonts w:ascii="Arial" w:hAnsi="Arial" w:cs="Arial"/>
-          <w:sz w:val="24"/>
-          <w:szCs w:val="24"/>
-        </w:rPr>
-        <w:t>2</w:t>
-      </w:r>
-      <w:r>
-        <w:rPr>
-          <w:rFonts w:ascii="Arial" w:hAnsi="Arial" w:cs="Arial"/>
-          <w:sz w:val="24"/>
-          <w:szCs w:val="24"/>
-        </w:rPr>
-        <w:t>.1 – Teste programa matrizes</w:t>
+        <w:t xml:space="preserve">       Figura 2.1 – Teste programa editor de text</w:t>
+      </w:r>
+      <w:r>
+        <w:rPr>
+          <w:rFonts w:ascii="Arial" w:hAnsi="Arial" w:cs="Arial"/>
+          <w:sz w:val="24"/>
+          <w:szCs w:val="24"/>
+        </w:rPr>
+        <w:t>o</w:t>
       </w:r>
     </w:p>
     <w:p>
@@ -1534,7 +1255,7 @@
         <w:pStyle w:val="PargrafodaLista"/>
         <w:numPr>
           <w:ilvl w:val="0"/>
-          <w:numId w:val="2"/>
+          <w:numId w:val="1"/>
         </w:numPr>
         <w:spacing w:line="360" w:lineRule="auto"/>
         <w:ind w:left="0" w:firstLine="284"/>
@@ -1554,6 +1275,8 @@
         </w:rPr>
         <w:t>Discussão</w:t>
       </w:r>
+      <w:bookmarkStart w:id="0" w:name="_GoBack"/>
+      <w:bookmarkEnd w:id="0"/>
     </w:p>
     <w:p>
       <w:pPr>
@@ -1616,7 +1339,7 @@
         <w:pStyle w:val="PargrafodaLista"/>
         <w:numPr>
           <w:ilvl w:val="0"/>
-          <w:numId w:val="2"/>
+          <w:numId w:val="1"/>
         </w:numPr>
         <w:spacing w:line="360" w:lineRule="auto"/>
         <w:rPr>
@@ -1633,7 +1356,6 @@
           <w:sz w:val="28"/>
           <w:szCs w:val="28"/>
         </w:rPr>
-        <w:lastRenderedPageBreak/>
         <w:t>Conclusão</w:t>
       </w:r>
     </w:p>
@@ -1649,39 +1371,15 @@
           <w:sz w:val="24"/>
           <w:szCs w:val="24"/>
         </w:rPr>
-        <w:t>Com a execução deste projeto, pudemos colocar em prática todos os conceitos aprendidos durante a disciplina</w:t>
-      </w:r>
-      <w:r>
-        <w:rPr>
-          <w:rFonts w:ascii="Arial" w:hAnsi="Arial" w:cs="Arial"/>
-          <w:sz w:val="24"/>
-          <w:szCs w:val="24"/>
-        </w:rPr>
-        <w:t>, bem como compreender como algumas funções básicas do sistema operacional funcionam</w:t>
-      </w:r>
-      <w:r>
-        <w:rPr>
-          <w:rFonts w:ascii="Arial" w:hAnsi="Arial" w:cs="Arial"/>
-          <w:sz w:val="24"/>
-          <w:szCs w:val="24"/>
-        </w:rPr>
-        <w:t xml:space="preserve">. </w:t>
-      </w:r>
-      <w:r>
-        <w:rPr>
-          <w:rFonts w:ascii="Arial" w:hAnsi="Arial" w:cs="Arial"/>
-          <w:sz w:val="24"/>
-          <w:szCs w:val="24"/>
-        </w:rPr>
-        <w:t>A</w:t>
-      </w:r>
-      <w:r>
-        <w:rPr>
-          <w:rFonts w:ascii="Arial" w:hAnsi="Arial" w:cs="Arial"/>
-          <w:sz w:val="24"/>
-          <w:szCs w:val="24"/>
-        </w:rPr>
-        <w:t xml:space="preserve"> partir disso, compreendemos ainda mais por que o uso do </w:t>
+        <w:t>Com a execução deste projeto, pudemos colocar em prática todos os conceitos aprendidos durante a disciplina, bem como compreender como algumas funções básicas do sistema operacional funcionam. A partir disso, compreendemos ai</w:t>
+      </w:r>
+      <w:r>
+        <w:rPr>
+          <w:rFonts w:ascii="Arial" w:hAnsi="Arial" w:cs="Arial"/>
+          <w:sz w:val="24"/>
+          <w:szCs w:val="24"/>
+        </w:rPr>
+        <w:t xml:space="preserve">nda mais por que o uso do </w:t>
       </w:r>
       <w:proofErr w:type="spellStart"/>
       <w:r>
@@ -1701,14 +1399,13 @@
         </w:rPr>
         <w:t xml:space="preserve"> é imprescindível nos dias de hoje, sendo de muito valor o conhecimento profundo nesta linguagem.</w:t>
       </w:r>
-      <w:bookmarkStart w:id="0" w:name="_GoBack"/>
-      <w:bookmarkEnd w:id="0"/>
     </w:p>
     <w:sectPr>
       <w:pgSz w:w="11906" w:h="16838"/>
-      <w:pgMar w:top="1134" w:right="1134" w:bottom="1134" w:left="1418" w:header="709" w:footer="709" w:gutter="0"/>
-      <w:cols w:space="708"/>
-      <w:docGrid w:linePitch="360"/>
+      <w:pgMar w:top="1134" w:right="1134" w:bottom="1134" w:left="1418" w:header="0" w:footer="0" w:gutter="0"/>
+      <w:cols w:space="720"/>
+      <w:formProt w:val="0"/>
+      <w:docGrid w:linePitch="360" w:charSpace="-2049"/>
     </w:sectPr>
   </w:body>
 </w:document>
@@ -1717,10 +1414,132 @@
 <file path=word/numbering.xml><?xml version="1.0" encoding="utf-8"?>
 <w:numbering xmlns:wpc="http://schemas.microsoft.com/office/word/2010/wordprocessingCanvas" xmlns:mc="http://schemas.openxmlformats.org/markup-compatibility/2006" xmlns:o="urn:schemas-microsoft-com:office:office" xmlns:r="http://schemas.openxmlformats.org/officeDocument/2006/relationships" xmlns:m="http://schemas.openxmlformats.org/officeDocument/2006/math" xmlns:v="urn:schemas-microsoft-com:vml" xmlns:wp14="http://schemas.microsoft.com/office/word/2010/wordprocessingDrawing" xmlns:wp="http://schemas.openxmlformats.org/drawingml/2006/wordprocessingDrawing" xmlns:w10="urn:schemas-microsoft-com:office:word" xmlns:w="http://schemas.openxmlformats.org/wordprocessingml/2006/main" xmlns:w14="http://schemas.microsoft.com/office/word/2010/wordml" xmlns:wpg="http://schemas.microsoft.com/office/word/2010/wordprocessingGroup" xmlns:wpi="http://schemas.microsoft.com/office/word/2010/wordprocessingInk" xmlns:wne="http://schemas.microsoft.com/office/word/2006/wordml" xmlns:wps="http://schemas.microsoft.com/office/word/2010/wordprocessingShape" mc:Ignorable="w14 wp14">
   <w:abstractNum w:abstractNumId="0">
-    <w:nsid w:val="00AF67E0"/>
-    <w:multiLevelType w:val="hybridMultilevel"/>
-    <w:tmpl w:val="02DAC348"/>
-    <w:lvl w:ilvl="0" w:tplc="2A183C5C">
+    <w:nsid w:val="5D7E05C1"/>
+    <w:multiLevelType w:val="multilevel"/>
+    <w:tmpl w:val="ECAAFB04"/>
+    <w:lvl w:ilvl="0">
+      <w:start w:val="1"/>
+      <w:numFmt w:val="none"/>
+      <w:suff w:val="nothing"/>
+      <w:lvlText w:val=""/>
+      <w:lvlJc w:val="left"/>
+      <w:pPr>
+        <w:tabs>
+          <w:tab w:val="num" w:pos="432"/>
+        </w:tabs>
+        <w:ind w:left="432" w:hanging="432"/>
+      </w:pPr>
+    </w:lvl>
+    <w:lvl w:ilvl="1">
+      <w:start w:val="1"/>
+      <w:numFmt w:val="none"/>
+      <w:suff w:val="nothing"/>
+      <w:lvlText w:val=""/>
+      <w:lvlJc w:val="left"/>
+      <w:pPr>
+        <w:tabs>
+          <w:tab w:val="num" w:pos="576"/>
+        </w:tabs>
+        <w:ind w:left="576" w:hanging="576"/>
+      </w:pPr>
+    </w:lvl>
+    <w:lvl w:ilvl="2">
+      <w:start w:val="1"/>
+      <w:numFmt w:val="none"/>
+      <w:suff w:val="nothing"/>
+      <w:lvlText w:val=""/>
+      <w:lvlJc w:val="left"/>
+      <w:pPr>
+        <w:tabs>
+          <w:tab w:val="num" w:pos="720"/>
+        </w:tabs>
+        <w:ind w:left="720" w:hanging="720"/>
+      </w:pPr>
+    </w:lvl>
+    <w:lvl w:ilvl="3">
+      <w:start w:val="1"/>
+      <w:numFmt w:val="none"/>
+      <w:suff w:val="nothing"/>
+      <w:lvlText w:val=""/>
+      <w:lvlJc w:val="left"/>
+      <w:pPr>
+        <w:tabs>
+          <w:tab w:val="num" w:pos="864"/>
+        </w:tabs>
+        <w:ind w:left="864" w:hanging="864"/>
+      </w:pPr>
+    </w:lvl>
+    <w:lvl w:ilvl="4">
+      <w:start w:val="1"/>
+      <w:numFmt w:val="none"/>
+      <w:suff w:val="nothing"/>
+      <w:lvlText w:val=""/>
+      <w:lvlJc w:val="left"/>
+      <w:pPr>
+        <w:tabs>
+          <w:tab w:val="num" w:pos="1008"/>
+        </w:tabs>
+        <w:ind w:left="1008" w:hanging="1008"/>
+      </w:pPr>
+    </w:lvl>
+    <w:lvl w:ilvl="5">
+      <w:start w:val="1"/>
+      <w:numFmt w:val="none"/>
+      <w:suff w:val="nothing"/>
+      <w:lvlText w:val=""/>
+      <w:lvlJc w:val="left"/>
+      <w:pPr>
+        <w:tabs>
+          <w:tab w:val="num" w:pos="1152"/>
+        </w:tabs>
+        <w:ind w:left="1152" w:hanging="1152"/>
+      </w:pPr>
+    </w:lvl>
+    <w:lvl w:ilvl="6">
+      <w:start w:val="1"/>
+      <w:numFmt w:val="none"/>
+      <w:suff w:val="nothing"/>
+      <w:lvlText w:val=""/>
+      <w:lvlJc w:val="left"/>
+      <w:pPr>
+        <w:tabs>
+          <w:tab w:val="num" w:pos="1296"/>
+        </w:tabs>
+        <w:ind w:left="1296" w:hanging="1296"/>
+      </w:pPr>
+    </w:lvl>
+    <w:lvl w:ilvl="7">
+      <w:start w:val="1"/>
+      <w:numFmt w:val="none"/>
+      <w:suff w:val="nothing"/>
+      <w:lvlText w:val=""/>
+      <w:lvlJc w:val="left"/>
+      <w:pPr>
+        <w:tabs>
+          <w:tab w:val="num" w:pos="1440"/>
+        </w:tabs>
+        <w:ind w:left="1440" w:hanging="1440"/>
+      </w:pPr>
+    </w:lvl>
+    <w:lvl w:ilvl="8">
+      <w:start w:val="1"/>
+      <w:numFmt w:val="none"/>
+      <w:suff w:val="nothing"/>
+      <w:lvlText w:val=""/>
+      <w:lvlJc w:val="left"/>
+      <w:pPr>
+        <w:tabs>
+          <w:tab w:val="num" w:pos="1584"/>
+        </w:tabs>
+        <w:ind w:left="1584" w:hanging="1584"/>
+      </w:pPr>
+    </w:lvl>
+  </w:abstractNum>
+  <w:abstractNum w:abstractNumId="1">
+    <w:nsid w:val="669A7B30"/>
+    <w:multiLevelType w:val="multilevel"/>
+    <w:tmpl w:val="87B22A0E"/>
+    <w:lvl w:ilvl="0">
       <w:start w:val="1"/>
       <w:numFmt w:val="decimal"/>
       <w:lvlText w:val="%1."/>
@@ -1728,11 +1547,8 @@
       <w:pPr>
         <w:ind w:left="644" w:hanging="360"/>
       </w:pPr>
-      <w:rPr>
-        <w:rFonts w:hint="default"/>
-      </w:rPr>
     </w:lvl>
-    <w:lvl w:ilvl="1" w:tplc="04160019" w:tentative="1">
+    <w:lvl w:ilvl="1">
       <w:start w:val="1"/>
       <w:numFmt w:val="lowerLetter"/>
       <w:lvlText w:val="%2."/>
@@ -1741,7 +1557,7 @@
         <w:ind w:left="1364" w:hanging="360"/>
       </w:pPr>
     </w:lvl>
-    <w:lvl w:ilvl="2" w:tplc="0416001B" w:tentative="1">
+    <w:lvl w:ilvl="2">
       <w:start w:val="1"/>
       <w:numFmt w:val="lowerRoman"/>
       <w:lvlText w:val="%3."/>
@@ -1750,7 +1566,7 @@
         <w:ind w:left="2084" w:hanging="180"/>
       </w:pPr>
     </w:lvl>
-    <w:lvl w:ilvl="3" w:tplc="0416000F" w:tentative="1">
+    <w:lvl w:ilvl="3">
       <w:start w:val="1"/>
       <w:numFmt w:val="decimal"/>
       <w:lvlText w:val="%4."/>
@@ -1759,7 +1575,7 @@
         <w:ind w:left="2804" w:hanging="360"/>
       </w:pPr>
     </w:lvl>
-    <w:lvl w:ilvl="4" w:tplc="04160019" w:tentative="1">
+    <w:lvl w:ilvl="4">
       <w:start w:val="1"/>
       <w:numFmt w:val="lowerLetter"/>
       <w:lvlText w:val="%5."/>
@@ -1768,7 +1584,7 @@
         <w:ind w:left="3524" w:hanging="360"/>
       </w:pPr>
     </w:lvl>
-    <w:lvl w:ilvl="5" w:tplc="0416001B" w:tentative="1">
+    <w:lvl w:ilvl="5">
       <w:start w:val="1"/>
       <w:numFmt w:val="lowerRoman"/>
       <w:lvlText w:val="%6."/>
@@ -1777,7 +1593,7 @@
         <w:ind w:left="4244" w:hanging="180"/>
       </w:pPr>
     </w:lvl>
-    <w:lvl w:ilvl="6" w:tplc="0416000F" w:tentative="1">
+    <w:lvl w:ilvl="6">
       <w:start w:val="1"/>
       <w:numFmt w:val="decimal"/>
       <w:lvlText w:val="%7."/>
@@ -1786,7 +1602,7 @@
         <w:ind w:left="4964" w:hanging="360"/>
       </w:pPr>
     </w:lvl>
-    <w:lvl w:ilvl="7" w:tplc="04160019" w:tentative="1">
+    <w:lvl w:ilvl="7">
       <w:start w:val="1"/>
       <w:numFmt w:val="lowerLetter"/>
       <w:lvlText w:val="%8."/>
@@ -1795,102 +1611,13 @@
         <w:ind w:left="5684" w:hanging="360"/>
       </w:pPr>
     </w:lvl>
-    <w:lvl w:ilvl="8" w:tplc="0416001B" w:tentative="1">
+    <w:lvl w:ilvl="8">
       <w:start w:val="1"/>
       <w:numFmt w:val="lowerRoman"/>
       <w:lvlText w:val="%9."/>
       <w:lvlJc w:val="right"/>
       <w:pPr>
         <w:ind w:left="6404" w:hanging="180"/>
-      </w:pPr>
-    </w:lvl>
-  </w:abstractNum>
-  <w:abstractNum w:abstractNumId="1">
-    <w:nsid w:val="1E903DAB"/>
-    <w:multiLevelType w:val="hybridMultilevel"/>
-    <w:tmpl w:val="83086408"/>
-    <w:lvl w:ilvl="0" w:tplc="0416000F">
-      <w:start w:val="1"/>
-      <w:numFmt w:val="decimal"/>
-      <w:lvlText w:val="%1."/>
-      <w:lvlJc w:val="left"/>
-      <w:pPr>
-        <w:ind w:left="720" w:hanging="360"/>
-      </w:pPr>
-      <w:rPr>
-        <w:rFonts w:hint="default"/>
-      </w:rPr>
-    </w:lvl>
-    <w:lvl w:ilvl="1" w:tplc="04160019" w:tentative="1">
-      <w:start w:val="1"/>
-      <w:numFmt w:val="lowerLetter"/>
-      <w:lvlText w:val="%2."/>
-      <w:lvlJc w:val="left"/>
-      <w:pPr>
-        <w:ind w:left="1440" w:hanging="360"/>
-      </w:pPr>
-    </w:lvl>
-    <w:lvl w:ilvl="2" w:tplc="0416001B" w:tentative="1">
-      <w:start w:val="1"/>
-      <w:numFmt w:val="lowerRoman"/>
-      <w:lvlText w:val="%3."/>
-      <w:lvlJc w:val="right"/>
-      <w:pPr>
-        <w:ind w:left="2160" w:hanging="180"/>
-      </w:pPr>
-    </w:lvl>
-    <w:lvl w:ilvl="3" w:tplc="0416000F" w:tentative="1">
-      <w:start w:val="1"/>
-      <w:numFmt w:val="decimal"/>
-      <w:lvlText w:val="%4."/>
-      <w:lvlJc w:val="left"/>
-      <w:pPr>
-        <w:ind w:left="2880" w:hanging="360"/>
-      </w:pPr>
-    </w:lvl>
-    <w:lvl w:ilvl="4" w:tplc="04160019" w:tentative="1">
-      <w:start w:val="1"/>
-      <w:numFmt w:val="lowerLetter"/>
-      <w:lvlText w:val="%5."/>
-      <w:lvlJc w:val="left"/>
-      <w:pPr>
-        <w:ind w:left="3600" w:hanging="360"/>
-      </w:pPr>
-    </w:lvl>
-    <w:lvl w:ilvl="5" w:tplc="0416001B" w:tentative="1">
-      <w:start w:val="1"/>
-      <w:numFmt w:val="lowerRoman"/>
-      <w:lvlText w:val="%6."/>
-      <w:lvlJc w:val="right"/>
-      <w:pPr>
-        <w:ind w:left="4320" w:hanging="180"/>
-      </w:pPr>
-    </w:lvl>
-    <w:lvl w:ilvl="6" w:tplc="0416000F" w:tentative="1">
-      <w:start w:val="1"/>
-      <w:numFmt w:val="decimal"/>
-      <w:lvlText w:val="%7."/>
-      <w:lvlJc w:val="left"/>
-      <w:pPr>
-        <w:ind w:left="5040" w:hanging="360"/>
-      </w:pPr>
-    </w:lvl>
-    <w:lvl w:ilvl="7" w:tplc="04160019" w:tentative="1">
-      <w:start w:val="1"/>
-      <w:numFmt w:val="lowerLetter"/>
-      <w:lvlText w:val="%8."/>
-      <w:lvlJc w:val="left"/>
-      <w:pPr>
-        <w:ind w:left="5760" w:hanging="360"/>
-      </w:pPr>
-    </w:lvl>
-    <w:lvl w:ilvl="8" w:tplc="0416001B" w:tentative="1">
-      <w:start w:val="1"/>
-      <w:numFmt w:val="lowerRoman"/>
-      <w:lvlText w:val="%9."/>
-      <w:lvlJc w:val="right"/>
-      <w:pPr>
-        <w:ind w:left="6480" w:hanging="180"/>
       </w:pPr>
     </w:lvl>
   </w:abstractNum>
@@ -1914,11 +1641,7 @@
         <w:lang w:val="pt-BR" w:eastAsia="en-US" w:bidi="ar-SA"/>
       </w:rPr>
     </w:rPrDefault>
-    <w:pPrDefault>
-      <w:pPr>
-        <w:spacing w:after="160" w:line="259" w:lineRule="auto"/>
-      </w:pPr>
-    </w:pPrDefault>
+    <w:pPrDefault/>
   </w:docDefaults>
   <w:latentStyles w:defLockedState="0" w:defUIPriority="99" w:defSemiHidden="1" w:defUnhideWhenUsed="1" w:defQFormat="0" w:count="267">
     <w:lsdException w:name="Normal" w:semiHidden="0" w:uiPriority="0" w:unhideWhenUsed="0" w:qFormat="1"/>
@@ -2062,10 +1785,14 @@
   <w:style w:type="paragraph" w:default="1" w:styleId="Normal">
     <w:name w:val="Normal"/>
     <w:qFormat/>
+    <w:pPr>
+      <w:spacing w:after="160" w:line="259" w:lineRule="auto"/>
+    </w:pPr>
   </w:style>
   <w:style w:type="character" w:default="1" w:styleId="Fontepargpadro">
     <w:name w:val="Default Paragraph Font"/>
     <w:uiPriority w:val="1"/>
+    <w:semiHidden/>
     <w:unhideWhenUsed/>
   </w:style>
   <w:style w:type="table" w:default="1" w:styleId="Tabelanormal">
@@ -2089,6 +1816,76 @@
     <w:semiHidden/>
     <w:unhideWhenUsed/>
   </w:style>
+  <w:style w:type="character" w:customStyle="1" w:styleId="TextodebaloChar">
+    <w:name w:val="Texto de balão Char"/>
+    <w:basedOn w:val="Fontepargpadro"/>
+    <w:link w:val="Textodebalo"/>
+    <w:uiPriority w:val="99"/>
+    <w:semiHidden/>
+    <w:qFormat/>
+    <w:rsid w:val="007325FB"/>
+    <w:rPr>
+      <w:rFonts w:ascii="Tahoma" w:hAnsi="Tahoma" w:cs="Tahoma"/>
+      <w:sz w:val="16"/>
+      <w:szCs w:val="16"/>
+    </w:rPr>
+  </w:style>
+  <w:style w:type="paragraph" w:styleId="Ttulo">
+    <w:name w:val="Title"/>
+    <w:basedOn w:val="Normal"/>
+    <w:next w:val="Corpodetexto"/>
+    <w:qFormat/>
+    <w:pPr>
+      <w:keepNext/>
+      <w:spacing w:before="240" w:after="120"/>
+    </w:pPr>
+    <w:rPr>
+      <w:rFonts w:ascii="Liberation Sans" w:eastAsia="Noto Sans CJK SC Regular" w:hAnsi="Liberation Sans" w:cs="FreeSans"/>
+      <w:sz w:val="28"/>
+      <w:szCs w:val="28"/>
+    </w:rPr>
+  </w:style>
+  <w:style w:type="paragraph" w:styleId="Corpodetexto">
+    <w:name w:val="Body Text"/>
+    <w:basedOn w:val="Normal"/>
+    <w:pPr>
+      <w:spacing w:after="140" w:line="288" w:lineRule="auto"/>
+    </w:pPr>
+  </w:style>
+  <w:style w:type="paragraph" w:styleId="Lista">
+    <w:name w:val="List"/>
+    <w:basedOn w:val="Corpodetexto"/>
+    <w:rPr>
+      <w:rFonts w:cs="FreeSans"/>
+    </w:rPr>
+  </w:style>
+  <w:style w:type="paragraph" w:styleId="Legenda">
+    <w:name w:val="caption"/>
+    <w:basedOn w:val="Normal"/>
+    <w:qFormat/>
+    <w:pPr>
+      <w:suppressLineNumbers/>
+      <w:spacing w:before="120" w:after="120"/>
+    </w:pPr>
+    <w:rPr>
+      <w:rFonts w:cs="FreeSans"/>
+      <w:i/>
+      <w:iCs/>
+      <w:sz w:val="24"/>
+      <w:szCs w:val="24"/>
+    </w:rPr>
+  </w:style>
+  <w:style w:type="paragraph" w:customStyle="1" w:styleId="ndice">
+    <w:name w:val="Índice"/>
+    <w:basedOn w:val="Normal"/>
+    <w:qFormat/>
+    <w:pPr>
+      <w:suppressLineNumbers/>
+    </w:pPr>
+    <w:rPr>
+      <w:rFonts w:cs="FreeSans"/>
+    </w:rPr>
+  </w:style>
   <w:style w:type="paragraph" w:styleId="PargrafodaLista">
     <w:name w:val="List Paragraph"/>
     <w:basedOn w:val="Normal"/>
@@ -2100,14 +1897,29 @@
       <w:contextualSpacing/>
     </w:pPr>
   </w:style>
+  <w:style w:type="paragraph" w:styleId="Textodebalo">
+    <w:name w:val="Balloon Text"/>
+    <w:basedOn w:val="Normal"/>
+    <w:link w:val="TextodebaloChar"/>
+    <w:uiPriority w:val="99"/>
+    <w:semiHidden/>
+    <w:unhideWhenUsed/>
+    <w:qFormat/>
+    <w:rsid w:val="007325FB"/>
+    <w:pPr>
+      <w:spacing w:after="0" w:line="240" w:lineRule="auto"/>
+    </w:pPr>
+    <w:rPr>
+      <w:rFonts w:ascii="Tahoma" w:hAnsi="Tahoma" w:cs="Tahoma"/>
+      <w:sz w:val="16"/>
+      <w:szCs w:val="16"/>
+    </w:rPr>
+  </w:style>
   <w:style w:type="table" w:styleId="Tabelacomgrade">
     <w:name w:val="Table Grid"/>
     <w:basedOn w:val="Tabelanormal"/>
     <w:uiPriority w:val="39"/>
     <w:rsid w:val="003C7F9E"/>
-    <w:pPr>
-      <w:spacing w:after="0" w:line="240" w:lineRule="auto"/>
-    </w:pPr>
     <w:tblPr>
       <w:tblInd w:w="0" w:type="dxa"/>
       <w:tblBorders>
@@ -2126,36 +1938,6 @@
       </w:tblCellMar>
     </w:tblPr>
   </w:style>
-  <w:style w:type="paragraph" w:styleId="Textodebalo">
-    <w:name w:val="Balloon Text"/>
-    <w:basedOn w:val="Normal"/>
-    <w:link w:val="TextodebaloChar"/>
-    <w:uiPriority w:val="99"/>
-    <w:semiHidden/>
-    <w:unhideWhenUsed/>
-    <w:rsid w:val="007325FB"/>
-    <w:pPr>
-      <w:spacing w:after="0" w:line="240" w:lineRule="auto"/>
-    </w:pPr>
-    <w:rPr>
-      <w:rFonts w:ascii="Tahoma" w:hAnsi="Tahoma" w:cs="Tahoma"/>
-      <w:sz w:val="16"/>
-      <w:szCs w:val="16"/>
-    </w:rPr>
-  </w:style>
-  <w:style w:type="character" w:customStyle="1" w:styleId="TextodebaloChar">
-    <w:name w:val="Texto de balão Char"/>
-    <w:basedOn w:val="Fontepargpadro"/>
-    <w:link w:val="Textodebalo"/>
-    <w:uiPriority w:val="99"/>
-    <w:semiHidden/>
-    <w:rsid w:val="007325FB"/>
-    <w:rPr>
-      <w:rFonts w:ascii="Tahoma" w:hAnsi="Tahoma" w:cs="Tahoma"/>
-      <w:sz w:val="16"/>
-      <w:szCs w:val="16"/>
-    </w:rPr>
-  </w:style>
 </w:styles>
 </file>
 
@@ -2170,11 +1952,7 @@
         <w:lang w:val="pt-BR" w:eastAsia="en-US" w:bidi="ar-SA"/>
       </w:rPr>
     </w:rPrDefault>
-    <w:pPrDefault>
-      <w:pPr>
-        <w:spacing w:after="160" w:line="259" w:lineRule="auto"/>
-      </w:pPr>
-    </w:pPrDefault>
+    <w:pPrDefault/>
   </w:docDefaults>
   <w:latentStyles w:defLockedState="0" w:defUIPriority="99" w:defSemiHidden="1" w:defUnhideWhenUsed="1" w:defQFormat="0" w:count="267">
     <w:lsdException w:name="Normal" w:semiHidden="0" w:uiPriority="0" w:unhideWhenUsed="0" w:qFormat="1"/>
@@ -2318,10 +2096,14 @@
   <w:style w:type="paragraph" w:default="1" w:styleId="Normal">
     <w:name w:val="Normal"/>
     <w:qFormat/>
+    <w:pPr>
+      <w:spacing w:after="160" w:line="259" w:lineRule="auto"/>
+    </w:pPr>
   </w:style>
   <w:style w:type="character" w:default="1" w:styleId="Fontepargpadro">
     <w:name w:val="Default Paragraph Font"/>
     <w:uiPriority w:val="1"/>
+    <w:semiHidden/>
     <w:unhideWhenUsed/>
   </w:style>
   <w:style w:type="table" w:default="1" w:styleId="Tabelanormal">
@@ -2345,6 +2127,76 @@
     <w:semiHidden/>
     <w:unhideWhenUsed/>
   </w:style>
+  <w:style w:type="character" w:customStyle="1" w:styleId="TextodebaloChar">
+    <w:name w:val="Texto de balão Char"/>
+    <w:basedOn w:val="Fontepargpadro"/>
+    <w:link w:val="Textodebalo"/>
+    <w:uiPriority w:val="99"/>
+    <w:semiHidden/>
+    <w:qFormat/>
+    <w:rsid w:val="007325FB"/>
+    <w:rPr>
+      <w:rFonts w:ascii="Tahoma" w:hAnsi="Tahoma" w:cs="Tahoma"/>
+      <w:sz w:val="16"/>
+      <w:szCs w:val="16"/>
+    </w:rPr>
+  </w:style>
+  <w:style w:type="paragraph" w:styleId="Ttulo">
+    <w:name w:val="Title"/>
+    <w:basedOn w:val="Normal"/>
+    <w:next w:val="Corpodetexto"/>
+    <w:qFormat/>
+    <w:pPr>
+      <w:keepNext/>
+      <w:spacing w:before="240" w:after="120"/>
+    </w:pPr>
+    <w:rPr>
+      <w:rFonts w:ascii="Liberation Sans" w:eastAsia="Noto Sans CJK SC Regular" w:hAnsi="Liberation Sans" w:cs="FreeSans"/>
+      <w:sz w:val="28"/>
+      <w:szCs w:val="28"/>
+    </w:rPr>
+  </w:style>
+  <w:style w:type="paragraph" w:styleId="Corpodetexto">
+    <w:name w:val="Body Text"/>
+    <w:basedOn w:val="Normal"/>
+    <w:pPr>
+      <w:spacing w:after="140" w:line="288" w:lineRule="auto"/>
+    </w:pPr>
+  </w:style>
+  <w:style w:type="paragraph" w:styleId="Lista">
+    <w:name w:val="List"/>
+    <w:basedOn w:val="Corpodetexto"/>
+    <w:rPr>
+      <w:rFonts w:cs="FreeSans"/>
+    </w:rPr>
+  </w:style>
+  <w:style w:type="paragraph" w:styleId="Legenda">
+    <w:name w:val="caption"/>
+    <w:basedOn w:val="Normal"/>
+    <w:qFormat/>
+    <w:pPr>
+      <w:suppressLineNumbers/>
+      <w:spacing w:before="120" w:after="120"/>
+    </w:pPr>
+    <w:rPr>
+      <w:rFonts w:cs="FreeSans"/>
+      <w:i/>
+      <w:iCs/>
+      <w:sz w:val="24"/>
+      <w:szCs w:val="24"/>
+    </w:rPr>
+  </w:style>
+  <w:style w:type="paragraph" w:customStyle="1" w:styleId="ndice">
+    <w:name w:val="Índice"/>
+    <w:basedOn w:val="Normal"/>
+    <w:qFormat/>
+    <w:pPr>
+      <w:suppressLineNumbers/>
+    </w:pPr>
+    <w:rPr>
+      <w:rFonts w:cs="FreeSans"/>
+    </w:rPr>
+  </w:style>
   <w:style w:type="paragraph" w:styleId="PargrafodaLista">
     <w:name w:val="List Paragraph"/>
     <w:basedOn w:val="Normal"/>
@@ -2356,14 +2208,29 @@
       <w:contextualSpacing/>
     </w:pPr>
   </w:style>
+  <w:style w:type="paragraph" w:styleId="Textodebalo">
+    <w:name w:val="Balloon Text"/>
+    <w:basedOn w:val="Normal"/>
+    <w:link w:val="TextodebaloChar"/>
+    <w:uiPriority w:val="99"/>
+    <w:semiHidden/>
+    <w:unhideWhenUsed/>
+    <w:qFormat/>
+    <w:rsid w:val="007325FB"/>
+    <w:pPr>
+      <w:spacing w:after="0" w:line="240" w:lineRule="auto"/>
+    </w:pPr>
+    <w:rPr>
+      <w:rFonts w:ascii="Tahoma" w:hAnsi="Tahoma" w:cs="Tahoma"/>
+      <w:sz w:val="16"/>
+      <w:szCs w:val="16"/>
+    </w:rPr>
+  </w:style>
   <w:style w:type="table" w:styleId="Tabelacomgrade">
     <w:name w:val="Table Grid"/>
     <w:basedOn w:val="Tabelanormal"/>
     <w:uiPriority w:val="39"/>
     <w:rsid w:val="003C7F9E"/>
-    <w:pPr>
-      <w:spacing w:after="0" w:line="240" w:lineRule="auto"/>
-    </w:pPr>
     <w:tblPr>
       <w:tblInd w:w="0" w:type="dxa"/>
       <w:tblBorders>
@@ -2381,36 +2248,6 @@
         <w:right w:w="108" w:type="dxa"/>
       </w:tblCellMar>
     </w:tblPr>
-  </w:style>
-  <w:style w:type="paragraph" w:styleId="Textodebalo">
-    <w:name w:val="Balloon Text"/>
-    <w:basedOn w:val="Normal"/>
-    <w:link w:val="TextodebaloChar"/>
-    <w:uiPriority w:val="99"/>
-    <w:semiHidden/>
-    <w:unhideWhenUsed/>
-    <w:rsid w:val="007325FB"/>
-    <w:pPr>
-      <w:spacing w:after="0" w:line="240" w:lineRule="auto"/>
-    </w:pPr>
-    <w:rPr>
-      <w:rFonts w:ascii="Tahoma" w:hAnsi="Tahoma" w:cs="Tahoma"/>
-      <w:sz w:val="16"/>
-      <w:szCs w:val="16"/>
-    </w:rPr>
-  </w:style>
-  <w:style w:type="character" w:customStyle="1" w:styleId="TextodebaloChar">
-    <w:name w:val="Texto de balão Char"/>
-    <w:basedOn w:val="Fontepargpadro"/>
-    <w:link w:val="Textodebalo"/>
-    <w:uiPriority w:val="99"/>
-    <w:semiHidden/>
-    <w:rsid w:val="007325FB"/>
-    <w:rPr>
-      <w:rFonts w:ascii="Tahoma" w:hAnsi="Tahoma" w:cs="Tahoma"/>
-      <w:sz w:val="16"/>
-      <w:szCs w:val="16"/>
-    </w:rPr>
   </w:style>
 </w:styles>
 </file>
@@ -2670,7 +2507,7 @@
   <a:extraClrSchemeLst/>
   <a:extLst>
     <a:ext uri="{05A4C25C-085E-4340-85A3-A5531E510DB2}">
-      <thm15:themeFamily xmlns:thm15="http://schemas.microsoft.com/office/thememl/2012/main" xmlns="" name="Office Theme" id="{62F939B6-93AF-4DB8-9C6B-D6C7DFDC589F}" vid="{4A3C46E8-61CC-4603-A589-7422A47A8E4A}"/>
+      <thm15:themeFamily xmlns="" xmlns:thm15="http://schemas.microsoft.com/office/thememl/2012/main" name="Office Theme" id="{62F939B6-93AF-4DB8-9C6B-D6C7DFDC589F}" vid="{4A3C46E8-61CC-4603-A589-7422A47A8E4A}"/>
     </a:ext>
   </a:extLst>
 </a:theme>
@@ -2681,7 +2518,7 @@
 </file>
 
 <file path=customXml/itemProps1.xml><?xml version="1.0" encoding="utf-8"?>
-<ds:datastoreItem xmlns:ds="http://schemas.openxmlformats.org/officeDocument/2006/customXml" ds:itemID="{55D05BE8-1A3E-43D0-AF64-9FCEEA152346}">
+<ds:datastoreItem xmlns:ds="http://schemas.openxmlformats.org/officeDocument/2006/customXml" ds:itemID="{826AB4C1-140A-4798-BB58-1556B73EF01A}">
   <ds:schemaRefs>
     <ds:schemaRef ds:uri="http://schemas.openxmlformats.org/officeDocument/2006/bibliography"/>
   </ds:schemaRefs>

</xml_diff>